<commit_message>
Updated Checkbox html to fix 'Form-check-label' so it highlights red when it fails validation
</commit_message>
<xml_diff>
--- a/Module_4/project/kjanssen_Mod4_project_8-30-2019.docx
+++ b/Module_4/project/kjanssen_Mod4_project_8-30-2019.docx
@@ -162,181 +162,251 @@
           <w:rPr>
             <w:rStyle w:val="Hyperlink"/>
           </w:rPr>
-          <w:t>https://github.com/KennethJanssen/CIS4655-Summer2019/tree/master/Module_4/activity</w:t>
+          <w:t>https://github.com/KennethJanssen/CIS4655-Summer2019/tree/master/Module_4/</w:t>
         </w:r>
       </w:hyperlink>
+      <w:r>
+        <w:rPr>
+          <w:rStyle w:val="Hyperlink"/>
+        </w:rPr>
+        <w:t>project</w:t>
+      </w:r>
+    </w:p>
+    <w:p>
+      <w:r>
+        <w:t xml:space="preserve">Sotd.us: </w:t>
+      </w:r>
+      <w:hyperlink r:id="rId6" w:history="1">
+        <w:r>
+          <w:rPr>
+            <w:rStyle w:val="Hyperlink"/>
+          </w:rPr>
+          <w:t>http://sotd.us/kennethjanssen/CIS4655-Summer2019/Module_4/project/index.htm</w:t>
+        </w:r>
+        <w:r>
+          <w:rPr>
+            <w:rStyle w:val="Hyperlink"/>
+          </w:rPr>
+          <w:t>l</w:t>
+        </w:r>
+      </w:hyperlink>
+      <w:r>
+        <w:br/>
+      </w:r>
+    </w:p>
+    <w:p>
+      <w:r>
+        <w:t>Since most of the new Wireframe stuff is on About page here is a direct link:</w:t>
+      </w:r>
+      <w:r>
+        <w:br/>
+        <w:t xml:space="preserve">About Page: </w:t>
+      </w:r>
+      <w:hyperlink r:id="rId7" w:history="1">
+        <w:r>
+          <w:rPr>
+            <w:rStyle w:val="Hyperlink"/>
+          </w:rPr>
+          <w:t>http://sotd.us/kennethjanssen/CIS4655-Summer2019/Module_4/project/about.html</w:t>
+        </w:r>
+      </w:hyperlink>
     </w:p>
     <w:p>
       <w:pPr>
         <w:pStyle w:val="Heading1"/>
-      </w:pPr>
-      <w:r>
-        <w:t>Wireframe – Adobe XD</w:t>
-      </w:r>
-    </w:p>
-    <w:p>
-      <w:r>
-        <w:t xml:space="preserve">Comments: </w:t>
-      </w:r>
-      <w:r>
-        <w:t>Doing the Functional Wireframe seems extremely easy in Adobe XD vs something else. I turned on Prototype mode and was able to add a transition from Nav Item (About Us) to the 2</w:t>
-      </w:r>
-      <w:r>
-        <w:rPr>
-          <w:vertAlign w:val="superscript"/>
-        </w:rPr>
-        <w:t>nd</w:t>
-      </w:r>
-      <w:r>
-        <w:t xml:space="preserve"> Wireframe Layout for the About Us page.</w:t>
-      </w:r>
-      <w:r>
-        <w:t xml:space="preserve"> Also being able to use Bootstrap Styled UI Asset Pack allows for easily depiction of styles like btn-primary being blue or overall Card layout.</w:t>
-      </w:r>
-    </w:p>
-    <w:p/>
-    <w:p>
-      <w:r>
-        <w:t xml:space="preserve">I decided to add an “About Us’ page to the Activity 3 Wireframe since the original </w:t>
-      </w:r>
-      <w:r>
-        <w:t>1-page</w:t>
-      </w:r>
-      <w:r>
-        <w:t xml:space="preserve"> sketch does not depict labels buttons or other items anyway.</w:t>
-      </w:r>
-      <w:r>
-        <w:t xml:space="preserve"> Also added a person 1 &amp; person 2 page to show ‘full details’ of person’s profile.</w:t>
-      </w:r>
-    </w:p>
-    <w:p>
-      <w:pPr>
-        <w:pStyle w:val="Heading1"/>
-      </w:pPr>
-      <w:r>
-        <w:lastRenderedPageBreak/>
-        <w:t>Wireframes – About</w:t>
-      </w:r>
-      <w:r>
-        <w:t>.html</w:t>
-      </w:r>
-      <w:bookmarkStart w:id="0" w:name="_GoBack"/>
-      <w:bookmarkEnd w:id="0"/>
-    </w:p>
-    <w:p>
-      <w:r>
-        <w:br/>
-      </w:r>
-      <w:r>
-        <w:drawing>
-          <wp:inline distT="0" distB="0" distL="0" distR="0" wp14:anchorId="277D6C83" wp14:editId="4DE7B09A">
-            <wp:extent cx="9144000" cy="5339080"/>
-            <wp:effectExtent l="0" t="0" r="0" b="0"/>
-            <wp:docPr id="3" name="Picture 3"/>
-            <wp:cNvGraphicFramePr>
-              <a:graphicFrameLocks xmlns:a="http://schemas.openxmlformats.org/drawingml/2006/main" noChangeAspect="1"/>
-            </wp:cNvGraphicFramePr>
-            <a:graphic xmlns:a="http://schemas.openxmlformats.org/drawingml/2006/main">
-              <a:graphicData uri="http://schemas.openxmlformats.org/drawingml/2006/picture">
-                <pic:pic xmlns:pic="http://schemas.openxmlformats.org/drawingml/2006/picture">
-                  <pic:nvPicPr>
-                    <pic:cNvPr id="1" name=""/>
-                    <pic:cNvPicPr/>
-                  </pic:nvPicPr>
-                  <pic:blipFill>
-                    <a:blip r:embed="rId6"/>
-                    <a:stretch>
-                      <a:fillRect/>
-                    </a:stretch>
-                  </pic:blipFill>
-                  <pic:spPr>
-                    <a:xfrm>
-                      <a:off x="0" y="0"/>
-                      <a:ext cx="9144000" cy="5339080"/>
-                    </a:xfrm>
-                    <a:prstGeom prst="rect">
-                      <a:avLst/>
-                    </a:prstGeom>
-                  </pic:spPr>
-                </pic:pic>
-              </a:graphicData>
-            </a:graphic>
-          </wp:inline>
-        </w:drawing>
-      </w:r>
-    </w:p>
-    <w:p>
-      <w:r>
-        <w:br w:type="page"/>
-      </w:r>
-    </w:p>
-    <w:p>
-      <w:pPr>
-        <w:pStyle w:val="Heading1"/>
-      </w:pPr>
-      <w:r>
-        <w:lastRenderedPageBreak/>
-        <w:t xml:space="preserve">Wireframes – </w:t>
-      </w:r>
-      <w:r>
-        <w:t>Person Profile (details page)</w:t>
-      </w:r>
-    </w:p>
-    <w:p>
-      <w:r>
-        <w:drawing>
-          <wp:inline distT="0" distB="0" distL="0" distR="0" wp14:anchorId="0D3A3E95" wp14:editId="70E592C2">
-            <wp:extent cx="9144000" cy="5305425"/>
-            <wp:effectExtent l="0" t="0" r="0" b="9525"/>
-            <wp:docPr id="4" name="Picture 4"/>
-            <wp:cNvGraphicFramePr>
-              <a:graphicFrameLocks xmlns:a="http://schemas.openxmlformats.org/drawingml/2006/main" noChangeAspect="1"/>
-            </wp:cNvGraphicFramePr>
-            <a:graphic xmlns:a="http://schemas.openxmlformats.org/drawingml/2006/main">
-              <a:graphicData uri="http://schemas.openxmlformats.org/drawingml/2006/picture">
-                <pic:pic xmlns:pic="http://schemas.openxmlformats.org/drawingml/2006/picture">
-                  <pic:nvPicPr>
-                    <pic:cNvPr id="1" name=""/>
-                    <pic:cNvPicPr/>
-                  </pic:nvPicPr>
-                  <pic:blipFill>
-                    <a:blip r:embed="rId7"/>
-                    <a:stretch>
-                      <a:fillRect/>
-                    </a:stretch>
-                  </pic:blipFill>
-                  <pic:spPr>
-                    <a:xfrm>
-                      <a:off x="0" y="0"/>
-                      <a:ext cx="9144000" cy="5305425"/>
-                    </a:xfrm>
-                    <a:prstGeom prst="rect">
-                      <a:avLst/>
-                    </a:prstGeom>
-                  </pic:spPr>
-                </pic:pic>
-              </a:graphicData>
-            </a:graphic>
-          </wp:inline>
-        </w:drawing>
-      </w:r>
-    </w:p>
-    <w:p/>
-    <w:p/>
-    <w:p>
-      <w:pPr>
-        <w:pStyle w:val="Heading1"/>
-      </w:pPr>
-      <w:r>
-        <w:lastRenderedPageBreak/>
-        <w:t>Rubric Requirements:</w:t>
-      </w:r>
-    </w:p>
-    <w:p>
-      <w:pPr>
+        <w:rPr>
+          <w:b/>
+          <w:bCs/>
+        </w:rPr>
+      </w:pPr>
+      <w:r>
+        <w:rPr>
+          <w:b/>
+          <w:bCs/>
+        </w:rPr>
+        <w:t>Changes</w:t>
+      </w:r>
+      <w:r>
+        <w:rPr>
+          <w:b/>
+          <w:bCs/>
+        </w:rPr>
+        <w:t xml:space="preserve"> (from Activity 3)</w:t>
+      </w:r>
+    </w:p>
+    <w:p>
+      <w:pPr>
+        <w:pStyle w:val="ListParagraph"/>
         <w:numPr>
           <w:ilvl w:val="0"/>
-          <w:numId w:val="2"/>
+          <w:numId w:val="3"/>
+        </w:numPr>
+      </w:pPr>
+      <w:r>
+        <w:t xml:space="preserve">Pages Updated: </w:t>
+      </w:r>
+    </w:p>
+    <w:p>
+      <w:pPr>
+        <w:pStyle w:val="ListParagraph"/>
+        <w:numPr>
+          <w:ilvl w:val="1"/>
+          <w:numId w:val="3"/>
+        </w:numPr>
+      </w:pPr>
+      <w:r>
+        <w:t>index.html</w:t>
+      </w:r>
+    </w:p>
+    <w:p>
+      <w:pPr>
+        <w:pStyle w:val="ListParagraph"/>
+        <w:numPr>
+          <w:ilvl w:val="2"/>
+          <w:numId w:val="3"/>
+        </w:numPr>
+      </w:pPr>
+      <w:r>
+        <w:t>Nav Bar updated for ‘Badges’</w:t>
+      </w:r>
+    </w:p>
+    <w:p>
+      <w:pPr>
+        <w:pStyle w:val="ListParagraph"/>
+        <w:numPr>
+          <w:ilvl w:val="2"/>
+          <w:numId w:val="3"/>
+        </w:numPr>
+      </w:pPr>
+      <w:r>
+        <w:t>Redid the Banner to be Image + Text overlay. Think this turned out better than putting the Text within the Image.</w:t>
+      </w:r>
+    </w:p>
+    <w:p>
+      <w:pPr>
+        <w:pStyle w:val="ListParagraph"/>
+        <w:numPr>
+          <w:ilvl w:val="1"/>
+          <w:numId w:val="3"/>
+        </w:numPr>
+      </w:pPr>
+      <w:r>
+        <w:t>about.html</w:t>
+      </w:r>
+    </w:p>
+    <w:p>
+      <w:pPr>
+        <w:pStyle w:val="ListParagraph"/>
+        <w:numPr>
+          <w:ilvl w:val="2"/>
+          <w:numId w:val="3"/>
+        </w:numPr>
+      </w:pPr>
+      <w:r>
+        <w:t>Updated to have Cards, Jumbotron, Labels, badges</w:t>
+      </w:r>
+    </w:p>
+    <w:p>
+      <w:pPr>
+        <w:pStyle w:val="ListParagraph"/>
+        <w:numPr>
+          <w:ilvl w:val="0"/>
+          <w:numId w:val="3"/>
+        </w:numPr>
+      </w:pPr>
+      <w:r>
+        <w:t>Pages Created:</w:t>
+      </w:r>
+    </w:p>
+    <w:p>
+      <w:pPr>
+        <w:pStyle w:val="ListParagraph"/>
+        <w:numPr>
+          <w:ilvl w:val="1"/>
+          <w:numId w:val="3"/>
+        </w:numPr>
+      </w:pPr>
+      <w:r>
+        <w:t>person1.html</w:t>
+      </w:r>
+    </w:p>
+    <w:p>
+      <w:pPr>
+        <w:pStyle w:val="ListParagraph"/>
+        <w:numPr>
+          <w:ilvl w:val="2"/>
+          <w:numId w:val="3"/>
+        </w:numPr>
+      </w:pPr>
+      <w:r>
+        <w:t>Button requirement needed to link to another page</w:t>
+      </w:r>
+    </w:p>
+    <w:p>
+      <w:pPr>
+        <w:pStyle w:val="ListParagraph"/>
+        <w:numPr>
+          <w:ilvl w:val="1"/>
+          <w:numId w:val="3"/>
+        </w:numPr>
+      </w:pPr>
+      <w:r>
+        <w:t>person2.html</w:t>
+      </w:r>
+    </w:p>
+    <w:p>
+      <w:pPr>
+        <w:pStyle w:val="ListParagraph"/>
+        <w:numPr>
+          <w:ilvl w:val="2"/>
+          <w:numId w:val="3"/>
+        </w:numPr>
+      </w:pPr>
+      <w:r>
+        <w:t>Button requirement needed to link to another page</w:t>
+      </w:r>
+    </w:p>
+    <w:p>
+      <w:pPr>
+        <w:rPr>
+          <w:color w:val="FF0000"/>
+        </w:rPr>
+      </w:pPr>
+      <w:r>
+        <w:rPr>
+          <w:color w:val="FF0000"/>
+        </w:rPr>
+        <w:t>*Note: From my research Bootstrap 4 has renamed ‘Labels’ to Badges. Therefore, I have used the Class Badges instead to provide the same functionality.</w:t>
+      </w:r>
+    </w:p>
+    <w:p>
+      <w:r>
+        <w:tab/>
+        <w:t xml:space="preserve">Reference: </w:t>
+      </w:r>
+      <w:hyperlink r:id="rId8" w:history="1">
+        <w:r>
+          <w:rPr>
+            <w:rStyle w:val="Hyperlink"/>
+          </w:rPr>
+          <w:t>https://www.quackit.com/bootstrap/bootstrap_4/tutorial/bootstrap_labels.cfm</w:t>
+        </w:r>
+      </w:hyperlink>
+    </w:p>
+    <w:p/>
+    <w:p>
+      <w:r>
+        <w:t>Screenshots of Requirements:</w:t>
+      </w:r>
+      <w:r>
+        <w:t xml:space="preserve"> (These have more detail pictures on the Wireframe assignment)</w:t>
+      </w:r>
+    </w:p>
+    <w:p>
+      <w:pPr>
+        <w:numPr>
+          <w:ilvl w:val="0"/>
+          <w:numId w:val="4"/>
         </w:numPr>
         <w:spacing w:before="100" w:beforeAutospacing="1" w:after="100" w:afterAutospacing="1" w:line="270" w:lineRule="atLeast"/>
         <w:rPr>
@@ -357,7 +427,14 @@
         </w:rPr>
         <w:t>At least 3 buttons that have badges. They can be any size you choose, as well as any style.</w:t>
       </w:r>
-      <w:r>
+    </w:p>
+    <w:p>
+      <w:pPr>
+        <w:numPr>
+          <w:ilvl w:val="0"/>
+          <w:numId w:val="4"/>
+        </w:numPr>
+        <w:spacing w:before="100" w:beforeAutospacing="1" w:after="100" w:afterAutospacing="1" w:line="270" w:lineRule="atLeast"/>
         <w:rPr>
           <w:rFonts w:ascii="Arial" w:eastAsia="Times New Roman" w:hAnsi="Arial" w:cs="Arial"/>
           <w:color w:val="555753"/>
@@ -365,63 +442,7 @@
           <w:szCs w:val="20"/>
           <w:lang w:eastAsia="zh-CN"/>
         </w:rPr>
-        <w:br/>
-      </w:r>
-      <w:r>
-        <w:rPr>
-          <w:rFonts w:ascii="Arial" w:eastAsia="Times New Roman" w:hAnsi="Arial" w:cs="Arial"/>
-          <w:noProof/>
-          <w:color w:val="555753"/>
-          <w:sz w:val="20"/>
-          <w:szCs w:val="20"/>
-          <w:lang w:eastAsia="zh-CN"/>
-        </w:rPr>
-        <w:drawing>
-          <wp:inline distT="0" distB="0" distL="0" distR="0" wp14:anchorId="5D86BF9D" wp14:editId="098930D1">
-            <wp:extent cx="2467638" cy="824628"/>
-            <wp:effectExtent l="152400" t="152400" r="351790" b="356870"/>
-            <wp:docPr id="8" name="Picture 8"/>
-            <wp:cNvGraphicFramePr>
-              <a:graphicFrameLocks xmlns:a="http://schemas.openxmlformats.org/drawingml/2006/main" noChangeAspect="1"/>
-            </wp:cNvGraphicFramePr>
-            <a:graphic xmlns:a="http://schemas.openxmlformats.org/drawingml/2006/main">
-              <a:graphicData uri="http://schemas.openxmlformats.org/drawingml/2006/picture">
-                <pic:pic xmlns:pic="http://schemas.openxmlformats.org/drawingml/2006/picture">
-                  <pic:nvPicPr>
-                    <pic:cNvPr id="1" name=""/>
-                    <pic:cNvPicPr/>
-                  </pic:nvPicPr>
-                  <pic:blipFill>
-                    <a:blip r:embed="rId8"/>
-                    <a:stretch>
-                      <a:fillRect/>
-                    </a:stretch>
-                  </pic:blipFill>
-                  <pic:spPr>
-                    <a:xfrm>
-                      <a:off x="0" y="0"/>
-                      <a:ext cx="2504765" cy="837035"/>
-                    </a:xfrm>
-                    <a:prstGeom prst="rect">
-                      <a:avLst/>
-                    </a:prstGeom>
-                    <a:ln>
-                      <a:noFill/>
-                    </a:ln>
-                    <a:effectLst>
-                      <a:outerShdw blurRad="292100" dist="139700" dir="2700000" algn="tl" rotWithShape="0">
-                        <a:srgbClr val="333333">
-                          <a:alpha val="65000"/>
-                        </a:srgbClr>
-                      </a:outerShdw>
-                    </a:effectLst>
-                  </pic:spPr>
-                </pic:pic>
-              </a:graphicData>
-            </a:graphic>
-          </wp:inline>
-        </w:drawing>
-      </w:r>
+      </w:pPr>
       <w:r>
         <w:rPr>
           <w:rFonts w:ascii="Arial" w:eastAsia="Times New Roman" w:hAnsi="Arial" w:cs="Arial"/>
@@ -430,22 +451,490 @@
           <w:szCs w:val="20"/>
           <w:lang w:eastAsia="zh-CN"/>
         </w:rPr>
-        <w:br/>
+        <w:t>At least 2 labels</w:t>
       </w:r>
       <w:r>
         <w:rPr>
           <w:rFonts w:ascii="Arial" w:eastAsia="Times New Roman" w:hAnsi="Arial" w:cs="Arial"/>
-          <w:noProof/>
           <w:color w:val="555753"/>
           <w:sz w:val="20"/>
           <w:szCs w:val="20"/>
           <w:lang w:eastAsia="zh-CN"/>
         </w:rPr>
+        <w:t xml:space="preserve"> (Done as Badges)</w:t>
+      </w:r>
+      <w:r>
+        <w:rPr>
+          <w:rFonts w:ascii="Arial" w:eastAsia="Times New Roman" w:hAnsi="Arial" w:cs="Arial"/>
+          <w:color w:val="555753"/>
+          <w:sz w:val="20"/>
+          <w:szCs w:val="20"/>
+          <w:lang w:eastAsia="zh-CN"/>
+        </w:rPr>
+        <w:t>.</w:t>
+      </w:r>
+    </w:p>
+    <w:p>
+      <w:pPr>
+        <w:numPr>
+          <w:ilvl w:val="0"/>
+          <w:numId w:val="4"/>
+        </w:numPr>
+        <w:spacing w:before="100" w:beforeAutospacing="1" w:after="100" w:afterAutospacing="1" w:line="270" w:lineRule="atLeast"/>
+        <w:rPr>
+          <w:rFonts w:ascii="Arial" w:eastAsia="Times New Roman" w:hAnsi="Arial" w:cs="Arial"/>
+          <w:color w:val="555753"/>
+          <w:sz w:val="20"/>
+          <w:szCs w:val="20"/>
+          <w:lang w:eastAsia="zh-CN"/>
+        </w:rPr>
+      </w:pPr>
+      <w:r>
+        <w:rPr>
+          <w:rFonts w:ascii="Arial" w:eastAsia="Times New Roman" w:hAnsi="Arial" w:cs="Arial"/>
+          <w:color w:val="555753"/>
+          <w:sz w:val="20"/>
+          <w:szCs w:val="20"/>
+          <w:lang w:eastAsia="zh-CN"/>
+        </w:rPr>
+        <w:t>At least 1 jumbotron.</w:t>
+      </w:r>
+    </w:p>
+    <w:p>
+      <w:pPr>
+        <w:numPr>
+          <w:ilvl w:val="0"/>
+          <w:numId w:val="4"/>
+        </w:numPr>
+        <w:spacing w:before="100" w:beforeAutospacing="1" w:after="100" w:afterAutospacing="1" w:line="270" w:lineRule="atLeast"/>
+        <w:rPr>
+          <w:rFonts w:ascii="Arial" w:eastAsia="Times New Roman" w:hAnsi="Arial" w:cs="Arial"/>
+          <w:color w:val="555753"/>
+          <w:sz w:val="20"/>
+          <w:szCs w:val="20"/>
+          <w:lang w:eastAsia="zh-CN"/>
+        </w:rPr>
+      </w:pPr>
+      <w:r>
+        <w:rPr>
+          <w:rFonts w:ascii="Arial" w:eastAsia="Times New Roman" w:hAnsi="Arial" w:cs="Arial"/>
+          <w:color w:val="555753"/>
+          <w:sz w:val="20"/>
+          <w:szCs w:val="20"/>
+          <w:lang w:eastAsia="zh-CN"/>
+        </w:rPr>
+        <w:t>At least 1 card. The button on the card must link to another page of content.</w:t>
+      </w:r>
+    </w:p>
+    <w:p/>
+    <w:p>
+      <w:bookmarkStart w:id="0" w:name="_GoBack"/>
+      <w:bookmarkEnd w:id="0"/>
+      <w:r>
+        <w:lastRenderedPageBreak/>
+        <w:t>About Page – Desktop</w:t>
+      </w:r>
+    </w:p>
+    <w:p>
+      <w:r>
+        <w:rPr>
+          <w:noProof/>
+        </w:rPr>
+        <mc:AlternateContent>
+          <mc:Choice Requires="wps">
+            <w:drawing>
+              <wp:anchor distT="0" distB="0" distL="114300" distR="114300" simplePos="0" relativeHeight="251667456" behindDoc="0" locked="0" layoutInCell="1" allowOverlap="1" wp14:anchorId="0FA1CE28" wp14:editId="61E47E8A">
+                <wp:simplePos x="0" y="0"/>
+                <wp:positionH relativeFrom="column">
+                  <wp:posOffset>5264260</wp:posOffset>
+                </wp:positionH>
+                <wp:positionV relativeFrom="paragraph">
+                  <wp:posOffset>5073622</wp:posOffset>
+                </wp:positionV>
+                <wp:extent cx="400574" cy="209661"/>
+                <wp:effectExtent l="19050" t="19050" r="38100" b="38100"/>
+                <wp:wrapNone/>
+                <wp:docPr id="14" name="Rectangle 14"/>
+                <wp:cNvGraphicFramePr/>
+                <a:graphic xmlns:a="http://schemas.openxmlformats.org/drawingml/2006/main">
+                  <a:graphicData uri="http://schemas.microsoft.com/office/word/2010/wordprocessingShape">
+                    <wps:wsp>
+                      <wps:cNvSpPr/>
+                      <wps:spPr>
+                        <a:xfrm>
+                          <a:off x="0" y="0"/>
+                          <a:ext cx="400574" cy="209661"/>
+                        </a:xfrm>
+                        <a:prstGeom prst="rect">
+                          <a:avLst/>
+                        </a:prstGeom>
+                        <a:noFill/>
+                        <a:ln w="57150">
+                          <a:solidFill>
+                            <a:srgbClr val="FF0000"/>
+                          </a:solidFill>
+                        </a:ln>
+                      </wps:spPr>
+                      <wps:style>
+                        <a:lnRef idx="2">
+                          <a:schemeClr val="accent2"/>
+                        </a:lnRef>
+                        <a:fillRef idx="1">
+                          <a:schemeClr val="lt1"/>
+                        </a:fillRef>
+                        <a:effectRef idx="0">
+                          <a:schemeClr val="accent2"/>
+                        </a:effectRef>
+                        <a:fontRef idx="minor">
+                          <a:schemeClr val="dk1"/>
+                        </a:fontRef>
+                      </wps:style>
+                      <wps:bodyPr rot="0" spcFirstLastPara="0" vertOverflow="overflow" horzOverflow="overflow" vert="horz" wrap="square" lIns="91440" tIns="45720" rIns="91440" bIns="45720" numCol="1" spcCol="0" rtlCol="0" fromWordArt="0" anchor="ctr" anchorCtr="0" forceAA="0" compatLnSpc="1">
+                        <a:prstTxWarp prst="textNoShape">
+                          <a:avLst/>
+                        </a:prstTxWarp>
+                        <a:noAutofit/>
+                      </wps:bodyPr>
+                    </wps:wsp>
+                  </a:graphicData>
+                </a:graphic>
+                <wp14:sizeRelH relativeFrom="margin">
+                  <wp14:pctWidth>0</wp14:pctWidth>
+                </wp14:sizeRelH>
+                <wp14:sizeRelV relativeFrom="margin">
+                  <wp14:pctHeight>0</wp14:pctHeight>
+                </wp14:sizeRelV>
+              </wp:anchor>
+            </w:drawing>
+          </mc:Choice>
+          <mc:Fallback>
+            <w:pict>
+              <v:rect w14:anchorId="6DD7642C" id="Rectangle 14" o:spid="_x0000_s1026" style="position:absolute;margin-left:414.5pt;margin-top:399.5pt;width:31.55pt;height:16.5pt;z-index:251667456;visibility:visible;mso-wrap-style:square;mso-width-percent:0;mso-height-percent:0;mso-wrap-distance-left:9pt;mso-wrap-distance-top:0;mso-wrap-distance-right:9pt;mso-wrap-distance-bottom:0;mso-position-horizontal:absolute;mso-position-horizontal-relative:text;mso-position-vertical:absolute;mso-position-vertical-relative:text;mso-width-percent:0;mso-height-percent:0;mso-width-relative:margin;mso-height-relative:margin;v-text-anchor:middle" o:gfxdata="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" filled="f" strokecolor="red" strokeweight="4.5pt"/>
+            </w:pict>
+          </mc:Fallback>
+        </mc:AlternateContent>
+      </w:r>
+      <w:r>
+        <w:rPr>
+          <w:noProof/>
+        </w:rPr>
+        <mc:AlternateContent>
+          <mc:Choice Requires="wps">
+            <w:drawing>
+              <wp:anchor distT="0" distB="0" distL="114300" distR="114300" simplePos="0" relativeHeight="251665408" behindDoc="0" locked="0" layoutInCell="1" allowOverlap="1" wp14:anchorId="1ABA596E" wp14:editId="6FA0FF53">
+                <wp:simplePos x="0" y="0"/>
+                <wp:positionH relativeFrom="column">
+                  <wp:posOffset>3764943</wp:posOffset>
+                </wp:positionH>
+                <wp:positionV relativeFrom="paragraph">
+                  <wp:posOffset>4934280</wp:posOffset>
+                </wp:positionV>
+                <wp:extent cx="400574" cy="209661"/>
+                <wp:effectExtent l="19050" t="19050" r="38100" b="38100"/>
+                <wp:wrapNone/>
+                <wp:docPr id="12" name="Rectangle 12"/>
+                <wp:cNvGraphicFramePr/>
+                <a:graphic xmlns:a="http://schemas.openxmlformats.org/drawingml/2006/main">
+                  <a:graphicData uri="http://schemas.microsoft.com/office/word/2010/wordprocessingShape">
+                    <wps:wsp>
+                      <wps:cNvSpPr/>
+                      <wps:spPr>
+                        <a:xfrm>
+                          <a:off x="0" y="0"/>
+                          <a:ext cx="400574" cy="209661"/>
+                        </a:xfrm>
+                        <a:prstGeom prst="rect">
+                          <a:avLst/>
+                        </a:prstGeom>
+                        <a:noFill/>
+                        <a:ln w="57150">
+                          <a:solidFill>
+                            <a:srgbClr val="FF0000"/>
+                          </a:solidFill>
+                        </a:ln>
+                      </wps:spPr>
+                      <wps:style>
+                        <a:lnRef idx="2">
+                          <a:schemeClr val="accent2"/>
+                        </a:lnRef>
+                        <a:fillRef idx="1">
+                          <a:schemeClr val="lt1"/>
+                        </a:fillRef>
+                        <a:effectRef idx="0">
+                          <a:schemeClr val="accent2"/>
+                        </a:effectRef>
+                        <a:fontRef idx="minor">
+                          <a:schemeClr val="dk1"/>
+                        </a:fontRef>
+                      </wps:style>
+                      <wps:bodyPr rot="0" spcFirstLastPara="0" vertOverflow="overflow" horzOverflow="overflow" vert="horz" wrap="square" lIns="91440" tIns="45720" rIns="91440" bIns="45720" numCol="1" spcCol="0" rtlCol="0" fromWordArt="0" anchor="ctr" anchorCtr="0" forceAA="0" compatLnSpc="1">
+                        <a:prstTxWarp prst="textNoShape">
+                          <a:avLst/>
+                        </a:prstTxWarp>
+                        <a:noAutofit/>
+                      </wps:bodyPr>
+                    </wps:wsp>
+                  </a:graphicData>
+                </a:graphic>
+                <wp14:sizeRelH relativeFrom="margin">
+                  <wp14:pctWidth>0</wp14:pctWidth>
+                </wp14:sizeRelH>
+                <wp14:sizeRelV relativeFrom="margin">
+                  <wp14:pctHeight>0</wp14:pctHeight>
+                </wp14:sizeRelV>
+              </wp:anchor>
+            </w:drawing>
+          </mc:Choice>
+          <mc:Fallback>
+            <w:pict>
+              <v:rect w14:anchorId="48065B72" id="Rectangle 12" o:spid="_x0000_s1026" style="position:absolute;margin-left:296.45pt;margin-top:388.55pt;width:31.55pt;height:16.5pt;z-index:251665408;visibility:visible;mso-wrap-style:square;mso-width-percent:0;mso-height-percent:0;mso-wrap-distance-left:9pt;mso-wrap-distance-top:0;mso-wrap-distance-right:9pt;mso-wrap-distance-bottom:0;mso-position-horizontal:absolute;mso-position-horizontal-relative:text;mso-position-vertical:absolute;mso-position-vertical-relative:text;mso-width-percent:0;mso-height-percent:0;mso-width-relative:margin;mso-height-relative:margin;v-text-anchor:middle" o:gfxdata="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" filled="f" strokecolor="red" strokeweight="4.5pt"/>
+            </w:pict>
+          </mc:Fallback>
+        </mc:AlternateContent>
+      </w:r>
+      <w:r>
+        <w:rPr>
+          <w:noProof/>
+        </w:rPr>
+        <mc:AlternateContent>
+          <mc:Choice Requires="wps">
+            <w:drawing>
+              <wp:anchor distT="0" distB="0" distL="114300" distR="114300" simplePos="0" relativeHeight="251663360" behindDoc="0" locked="0" layoutInCell="1" allowOverlap="1" wp14:anchorId="70649F3A" wp14:editId="14815887">
+                <wp:simplePos x="0" y="0"/>
+                <wp:positionH relativeFrom="column">
+                  <wp:posOffset>5040300</wp:posOffset>
+                </wp:positionH>
+                <wp:positionV relativeFrom="paragraph">
+                  <wp:posOffset>5557630</wp:posOffset>
+                </wp:positionV>
+                <wp:extent cx="529590" cy="259246"/>
+                <wp:effectExtent l="19050" t="19050" r="41910" b="45720"/>
+                <wp:wrapNone/>
+                <wp:docPr id="7" name="Rectangle 7"/>
+                <wp:cNvGraphicFramePr/>
+                <a:graphic xmlns:a="http://schemas.openxmlformats.org/drawingml/2006/main">
+                  <a:graphicData uri="http://schemas.microsoft.com/office/word/2010/wordprocessingShape">
+                    <wps:wsp>
+                      <wps:cNvSpPr/>
+                      <wps:spPr>
+                        <a:xfrm>
+                          <a:off x="0" y="0"/>
+                          <a:ext cx="529590" cy="259246"/>
+                        </a:xfrm>
+                        <a:prstGeom prst="rect">
+                          <a:avLst/>
+                        </a:prstGeom>
+                        <a:noFill/>
+                        <a:ln w="57150">
+                          <a:solidFill>
+                            <a:srgbClr val="FF0000"/>
+                          </a:solidFill>
+                        </a:ln>
+                      </wps:spPr>
+                      <wps:style>
+                        <a:lnRef idx="2">
+                          <a:schemeClr val="accent2"/>
+                        </a:lnRef>
+                        <a:fillRef idx="1">
+                          <a:schemeClr val="lt1"/>
+                        </a:fillRef>
+                        <a:effectRef idx="0">
+                          <a:schemeClr val="accent2"/>
+                        </a:effectRef>
+                        <a:fontRef idx="minor">
+                          <a:schemeClr val="dk1"/>
+                        </a:fontRef>
+                      </wps:style>
+                      <wps:bodyPr rot="0" spcFirstLastPara="0" vertOverflow="overflow" horzOverflow="overflow" vert="horz" wrap="square" lIns="91440" tIns="45720" rIns="91440" bIns="45720" numCol="1" spcCol="0" rtlCol="0" fromWordArt="0" anchor="ctr" anchorCtr="0" forceAA="0" compatLnSpc="1">
+                        <a:prstTxWarp prst="textNoShape">
+                          <a:avLst/>
+                        </a:prstTxWarp>
+                        <a:noAutofit/>
+                      </wps:bodyPr>
+                    </wps:wsp>
+                  </a:graphicData>
+                </a:graphic>
+                <wp14:sizeRelH relativeFrom="margin">
+                  <wp14:pctWidth>0</wp14:pctWidth>
+                </wp14:sizeRelH>
+                <wp14:sizeRelV relativeFrom="margin">
+                  <wp14:pctHeight>0</wp14:pctHeight>
+                </wp14:sizeRelV>
+              </wp:anchor>
+            </w:drawing>
+          </mc:Choice>
+          <mc:Fallback>
+            <w:pict>
+              <v:rect w14:anchorId="6A85F5C7" id="Rectangle 7" o:spid="_x0000_s1026" style="position:absolute;margin-left:396.85pt;margin-top:437.6pt;width:41.7pt;height:20.4pt;z-index:251663360;visibility:visible;mso-wrap-style:square;mso-width-percent:0;mso-height-percent:0;mso-wrap-distance-left:9pt;mso-wrap-distance-top:0;mso-wrap-distance-right:9pt;mso-wrap-distance-bottom:0;mso-position-horizontal:absolute;mso-position-horizontal-relative:text;mso-position-vertical:absolute;mso-position-vertical-relative:text;mso-width-percent:0;mso-height-percent:0;mso-width-relative:margin;mso-height-relative:margin;v-text-anchor:middle" o:gfxdata="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" filled="f" strokecolor="red" strokeweight="4.5pt"/>
+            </w:pict>
+          </mc:Fallback>
+        </mc:AlternateContent>
+      </w:r>
+      <w:r>
+        <w:rPr>
+          <w:noProof/>
+        </w:rPr>
+        <mc:AlternateContent>
+          <mc:Choice Requires="wps">
+            <w:drawing>
+              <wp:anchor distT="0" distB="0" distL="114300" distR="114300" simplePos="0" relativeHeight="251661312" behindDoc="0" locked="0" layoutInCell="1" allowOverlap="1" wp14:anchorId="0EC144BE" wp14:editId="6DD0826C">
+                <wp:simplePos x="0" y="0"/>
+                <wp:positionH relativeFrom="column">
+                  <wp:posOffset>1772313</wp:posOffset>
+                </wp:positionH>
+                <wp:positionV relativeFrom="paragraph">
+                  <wp:posOffset>1605831</wp:posOffset>
+                </wp:positionV>
+                <wp:extent cx="5634327" cy="1269061"/>
+                <wp:effectExtent l="19050" t="19050" r="43180" b="45720"/>
+                <wp:wrapNone/>
+                <wp:docPr id="6" name="Rectangle 6"/>
+                <wp:cNvGraphicFramePr/>
+                <a:graphic xmlns:a="http://schemas.openxmlformats.org/drawingml/2006/main">
+                  <a:graphicData uri="http://schemas.microsoft.com/office/word/2010/wordprocessingShape">
+                    <wps:wsp>
+                      <wps:cNvSpPr/>
+                      <wps:spPr>
+                        <a:xfrm>
+                          <a:off x="0" y="0"/>
+                          <a:ext cx="5634327" cy="1269061"/>
+                        </a:xfrm>
+                        <a:prstGeom prst="rect">
+                          <a:avLst/>
+                        </a:prstGeom>
+                        <a:noFill/>
+                        <a:ln w="57150">
+                          <a:solidFill>
+                            <a:srgbClr val="FF0000"/>
+                          </a:solidFill>
+                        </a:ln>
+                      </wps:spPr>
+                      <wps:style>
+                        <a:lnRef idx="2">
+                          <a:schemeClr val="accent2"/>
+                        </a:lnRef>
+                        <a:fillRef idx="1">
+                          <a:schemeClr val="lt1"/>
+                        </a:fillRef>
+                        <a:effectRef idx="0">
+                          <a:schemeClr val="accent2"/>
+                        </a:effectRef>
+                        <a:fontRef idx="minor">
+                          <a:schemeClr val="dk1"/>
+                        </a:fontRef>
+                      </wps:style>
+                      <wps:bodyPr rot="0" spcFirstLastPara="0" vertOverflow="overflow" horzOverflow="overflow" vert="horz" wrap="square" lIns="91440" tIns="45720" rIns="91440" bIns="45720" numCol="1" spcCol="0" rtlCol="0" fromWordArt="0" anchor="ctr" anchorCtr="0" forceAA="0" compatLnSpc="1">
+                        <a:prstTxWarp prst="textNoShape">
+                          <a:avLst/>
+                        </a:prstTxWarp>
+                        <a:noAutofit/>
+                      </wps:bodyPr>
+                    </wps:wsp>
+                  </a:graphicData>
+                </a:graphic>
+                <wp14:sizeRelH relativeFrom="margin">
+                  <wp14:pctWidth>0</wp14:pctWidth>
+                </wp14:sizeRelH>
+                <wp14:sizeRelV relativeFrom="margin">
+                  <wp14:pctHeight>0</wp14:pctHeight>
+                </wp14:sizeRelV>
+              </wp:anchor>
+            </w:drawing>
+          </mc:Choice>
+          <mc:Fallback>
+            <w:pict>
+              <v:rect w14:anchorId="26B997CF" id="Rectangle 6" o:spid="_x0000_s1026" style="position:absolute;margin-left:139.55pt;margin-top:126.45pt;width:443.65pt;height:99.95pt;z-index:251661312;visibility:visible;mso-wrap-style:square;mso-width-percent:0;mso-height-percent:0;mso-wrap-distance-left:9pt;mso-wrap-distance-top:0;mso-wrap-distance-right:9pt;mso-wrap-distance-bottom:0;mso-position-horizontal:absolute;mso-position-horizontal-relative:text;mso-position-vertical:absolute;mso-position-vertical-relative:text;mso-width-percent:0;mso-height-percent:0;mso-width-relative:margin;mso-height-relative:margin;v-text-anchor:middle" o:gfxdata="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" filled="f" strokecolor="red" strokeweight="4.5pt"/>
+            </w:pict>
+          </mc:Fallback>
+        </mc:AlternateContent>
+      </w:r>
+      <w:r>
+        <w:rPr>
+          <w:noProof/>
+        </w:rPr>
+        <mc:AlternateContent>
+          <mc:Choice Requires="wps">
+            <w:drawing>
+              <wp:anchor distT="0" distB="0" distL="114300" distR="114300" simplePos="0" relativeHeight="251659264" behindDoc="0" locked="0" layoutInCell="1" allowOverlap="1" wp14:anchorId="272A9E6E" wp14:editId="1C195C4F">
+                <wp:simplePos x="0" y="0"/>
+                <wp:positionH relativeFrom="column">
+                  <wp:posOffset>7494104</wp:posOffset>
+                </wp:positionH>
+                <wp:positionV relativeFrom="paragraph">
+                  <wp:posOffset>783700</wp:posOffset>
+                </wp:positionV>
+                <wp:extent cx="1725433" cy="858741"/>
+                <wp:effectExtent l="19050" t="19050" r="46355" b="36830"/>
+                <wp:wrapNone/>
+                <wp:docPr id="5" name="Rectangle 5"/>
+                <wp:cNvGraphicFramePr/>
+                <a:graphic xmlns:a="http://schemas.openxmlformats.org/drawingml/2006/main">
+                  <a:graphicData uri="http://schemas.microsoft.com/office/word/2010/wordprocessingShape">
+                    <wps:wsp>
+                      <wps:cNvSpPr/>
+                      <wps:spPr>
+                        <a:xfrm>
+                          <a:off x="0" y="0"/>
+                          <a:ext cx="1725433" cy="858741"/>
+                        </a:xfrm>
+                        <a:prstGeom prst="rect">
+                          <a:avLst/>
+                        </a:prstGeom>
+                        <a:noFill/>
+                        <a:ln w="57150">
+                          <a:solidFill>
+                            <a:srgbClr val="FF0000"/>
+                          </a:solidFill>
+                        </a:ln>
+                      </wps:spPr>
+                      <wps:style>
+                        <a:lnRef idx="2">
+                          <a:schemeClr val="accent2"/>
+                        </a:lnRef>
+                        <a:fillRef idx="1">
+                          <a:schemeClr val="lt1"/>
+                        </a:fillRef>
+                        <a:effectRef idx="0">
+                          <a:schemeClr val="accent2"/>
+                        </a:effectRef>
+                        <a:fontRef idx="minor">
+                          <a:schemeClr val="dk1"/>
+                        </a:fontRef>
+                      </wps:style>
+                      <wps:bodyPr rot="0" spcFirstLastPara="0" vertOverflow="overflow" horzOverflow="overflow" vert="horz" wrap="square" lIns="91440" tIns="45720" rIns="91440" bIns="45720" numCol="1" spcCol="0" rtlCol="0" fromWordArt="0" anchor="ctr" anchorCtr="0" forceAA="0" compatLnSpc="1">
+                        <a:prstTxWarp prst="textNoShape">
+                          <a:avLst/>
+                        </a:prstTxWarp>
+                        <a:noAutofit/>
+                      </wps:bodyPr>
+                    </wps:wsp>
+                  </a:graphicData>
+                </a:graphic>
+              </wp:anchor>
+            </w:drawing>
+          </mc:Choice>
+          <mc:Fallback>
+            <w:pict>
+              <v:rect w14:anchorId="5476A007" id="Rectangle 5" o:spid="_x0000_s1026" style="position:absolute;margin-left:590.1pt;margin-top:61.7pt;width:135.85pt;height:67.6pt;z-index:251659264;visibility:visible;mso-wrap-style:square;mso-wrap-distance-left:9pt;mso-wrap-distance-top:0;mso-wrap-distance-right:9pt;mso-wrap-distance-bottom:0;mso-position-horizontal:absolute;mso-position-horizontal-relative:text;mso-position-vertical:absolute;mso-position-vertical-relative:text;v-text-anchor:middle" o:gfxdata="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" filled="f" strokecolor="red" strokeweight="4.5pt"/>
+            </w:pict>
+          </mc:Fallback>
+        </mc:AlternateContent>
+      </w:r>
+      <w:r>
+        <w:t xml:space="preserve">Issue: Cards didn’t have a max-size and were </w:t>
+      </w:r>
+      <w:r>
+        <w:t>huge! Had to set it smaller a few times to get all the content on 1 page and still show the footer.</w:t>
+      </w:r>
+      <w:r>
+        <w:br/>
+      </w:r>
+      <w:r>
         <w:drawing>
-          <wp:inline distT="0" distB="0" distL="0" distR="0" wp14:anchorId="3D4EBB97" wp14:editId="460CAF80">
-            <wp:extent cx="6696323" cy="864012"/>
-            <wp:effectExtent l="152400" t="152400" r="352425" b="355600"/>
-            <wp:docPr id="9" name="Picture 9"/>
+          <wp:inline distT="0" distB="0" distL="0" distR="0" wp14:anchorId="14FD4CB5" wp14:editId="2E299C1F">
+            <wp:extent cx="9144000" cy="6308725"/>
+            <wp:effectExtent l="0" t="0" r="0" b="0"/>
+            <wp:docPr id="1" name="Picture 1"/>
             <wp:cNvGraphicFramePr>
               <a:graphicFrameLocks xmlns:a="http://schemas.openxmlformats.org/drawingml/2006/main" noChangeAspect="1"/>
             </wp:cNvGraphicFramePr>
@@ -465,21 +954,11 @@
                   <pic:spPr>
                     <a:xfrm>
                       <a:off x="0" y="0"/>
-                      <a:ext cx="6734728" cy="868967"/>
+                      <a:ext cx="9144000" cy="6308725"/>
                     </a:xfrm>
                     <a:prstGeom prst="rect">
                       <a:avLst/>
                     </a:prstGeom>
-                    <a:ln>
-                      <a:noFill/>
-                    </a:ln>
-                    <a:effectLst>
-                      <a:outerShdw blurRad="292100" dist="139700" dir="2700000" algn="tl" rotWithShape="0">
-                        <a:srgbClr val="333333">
-                          <a:alpha val="65000"/>
-                        </a:srgbClr>
-                      </a:outerShdw>
-                    </a:effectLst>
                   </pic:spPr>
                 </pic:pic>
               </a:graphicData>
@@ -489,80 +968,18 @@
       </w:r>
     </w:p>
     <w:p>
-      <w:pPr>
-        <w:numPr>
-          <w:ilvl w:val="0"/>
-          <w:numId w:val="2"/>
-        </w:numPr>
-        <w:spacing w:before="100" w:beforeAutospacing="1" w:after="100" w:afterAutospacing="1" w:line="270" w:lineRule="atLeast"/>
-        <w:rPr>
-          <w:rFonts w:ascii="Arial" w:eastAsia="Times New Roman" w:hAnsi="Arial" w:cs="Arial"/>
-          <w:color w:val="555753"/>
-          <w:sz w:val="20"/>
-          <w:szCs w:val="20"/>
-          <w:lang w:eastAsia="zh-CN"/>
-        </w:rPr>
-      </w:pPr>
-      <w:r>
-        <w:rPr>
-          <w:rFonts w:ascii="Arial" w:eastAsia="Times New Roman" w:hAnsi="Arial" w:cs="Arial"/>
-          <w:color w:val="555753"/>
-          <w:sz w:val="20"/>
-          <w:szCs w:val="20"/>
-          <w:lang w:eastAsia="zh-CN"/>
-        </w:rPr>
-        <w:t>At least 2 labels.</w:t>
-      </w:r>
-    </w:p>
-    <w:p>
-      <w:pPr>
-        <w:numPr>
-          <w:ilvl w:val="1"/>
-          <w:numId w:val="2"/>
-        </w:numPr>
-        <w:spacing w:before="100" w:beforeAutospacing="1" w:after="100" w:afterAutospacing="1" w:line="270" w:lineRule="atLeast"/>
-        <w:rPr>
-          <w:rFonts w:ascii="Arial" w:eastAsia="Times New Roman" w:hAnsi="Arial" w:cs="Arial"/>
-          <w:color w:val="555753"/>
-          <w:sz w:val="20"/>
-          <w:szCs w:val="20"/>
-          <w:lang w:eastAsia="zh-CN"/>
-        </w:rPr>
-      </w:pPr>
-      <w:r>
-        <w:rPr>
-          <w:rFonts w:ascii="Arial" w:eastAsia="Times New Roman" w:hAnsi="Arial" w:cs="Arial"/>
-          <w:color w:val="555753"/>
-          <w:sz w:val="20"/>
-          <w:szCs w:val="20"/>
-          <w:lang w:eastAsia="zh-CN"/>
-        </w:rPr>
-        <w:t>Not very creative but I added labels next to Person 1 and Person 2 name to show their Job Titles – Chief Executive Officer and Chief Financial Officer.</w:t>
-      </w:r>
-      <w:r>
-        <w:rPr>
-          <w:rFonts w:ascii="Arial" w:eastAsia="Times New Roman" w:hAnsi="Arial" w:cs="Arial"/>
-          <w:color w:val="555753"/>
-          <w:sz w:val="20"/>
-          <w:szCs w:val="20"/>
-          <w:lang w:eastAsia="zh-CN"/>
-        </w:rPr>
-        <w:br/>
-      </w:r>
-      <w:r>
-        <w:rPr>
-          <w:rFonts w:ascii="Arial" w:eastAsia="Times New Roman" w:hAnsi="Arial" w:cs="Arial"/>
-          <w:noProof/>
-          <w:color w:val="555753"/>
-          <w:sz w:val="20"/>
-          <w:szCs w:val="20"/>
-          <w:lang w:eastAsia="zh-CN"/>
-        </w:rPr>
+      <w:r>
+        <w:lastRenderedPageBreak/>
+        <w:t>About Page – iPad (smaller)</w:t>
+      </w:r>
+    </w:p>
+    <w:p>
+      <w:r>
         <w:drawing>
-          <wp:inline distT="0" distB="0" distL="0" distR="0" wp14:anchorId="775B399C" wp14:editId="5C6DE35C">
-            <wp:extent cx="3789706" cy="731696"/>
-            <wp:effectExtent l="0" t="0" r="1270" b="0"/>
-            <wp:docPr id="10" name="Picture 10"/>
+          <wp:inline distT="0" distB="0" distL="0" distR="0" wp14:anchorId="4E7BBCD5" wp14:editId="504ABAE4">
+            <wp:extent cx="3881459" cy="4993419"/>
+            <wp:effectExtent l="0" t="0" r="5080" b="0"/>
+            <wp:docPr id="22" name="Picture 22"/>
             <wp:cNvGraphicFramePr>
               <a:graphicFrameLocks xmlns:a="http://schemas.openxmlformats.org/drawingml/2006/main" noChangeAspect="1"/>
             </wp:cNvGraphicFramePr>
@@ -582,7 +999,7 @@
                   <pic:spPr>
                     <a:xfrm>
                       <a:off x="0" y="0"/>
-                      <a:ext cx="3895286" cy="752081"/>
+                      <a:ext cx="3884648" cy="4997522"/>
                     </a:xfrm>
                     <a:prstGeom prst="rect">
                       <a:avLst/>
@@ -594,93 +1011,27 @@
           </wp:inline>
         </w:drawing>
       </w:r>
-      <w:r>
-        <w:rPr>
-          <w:rFonts w:ascii="Arial" w:eastAsia="Times New Roman" w:hAnsi="Arial" w:cs="Arial"/>
-          <w:color w:val="555753"/>
-          <w:sz w:val="20"/>
-          <w:szCs w:val="20"/>
-          <w:lang w:eastAsia="zh-CN"/>
-        </w:rPr>
-        <w:br/>
-      </w:r>
-    </w:p>
-    <w:p>
-      <w:pPr>
-        <w:numPr>
-          <w:ilvl w:val="0"/>
-          <w:numId w:val="2"/>
-        </w:numPr>
-        <w:spacing w:before="100" w:beforeAutospacing="1" w:after="100" w:afterAutospacing="1" w:line="270" w:lineRule="atLeast"/>
-        <w:rPr>
-          <w:rFonts w:ascii="Arial" w:eastAsia="Times New Roman" w:hAnsi="Arial" w:cs="Arial"/>
-          <w:color w:val="555753"/>
-          <w:sz w:val="20"/>
-          <w:szCs w:val="20"/>
-          <w:lang w:eastAsia="zh-CN"/>
-        </w:rPr>
-      </w:pPr>
-      <w:r>
-        <w:rPr>
-          <w:rFonts w:ascii="Arial" w:eastAsia="Times New Roman" w:hAnsi="Arial" w:cs="Arial"/>
-          <w:color w:val="555753"/>
-          <w:sz w:val="20"/>
-          <w:szCs w:val="20"/>
-          <w:lang w:eastAsia="zh-CN"/>
-        </w:rPr>
-        <w:t>At least 1 jumbotron.</w:t>
-      </w:r>
-    </w:p>
-    <w:p>
-      <w:pPr>
-        <w:numPr>
-          <w:ilvl w:val="1"/>
-          <w:numId w:val="2"/>
-        </w:numPr>
-        <w:spacing w:before="100" w:beforeAutospacing="1" w:after="100" w:afterAutospacing="1" w:line="270" w:lineRule="atLeast"/>
-        <w:rPr>
-          <w:rFonts w:ascii="Arial" w:eastAsia="Times New Roman" w:hAnsi="Arial" w:cs="Arial"/>
-          <w:color w:val="555753"/>
-          <w:sz w:val="20"/>
-          <w:szCs w:val="20"/>
-          <w:lang w:eastAsia="zh-CN"/>
-        </w:rPr>
-      </w:pPr>
-      <w:r>
-        <w:rPr>
-          <w:rFonts w:ascii="Arial" w:eastAsia="Times New Roman" w:hAnsi="Arial" w:cs="Arial"/>
-          <w:color w:val="555753"/>
-          <w:sz w:val="20"/>
-          <w:szCs w:val="20"/>
-          <w:lang w:eastAsia="zh-CN"/>
-        </w:rPr>
+    </w:p>
+    <w:p/>
+    <w:p/>
+    <w:p>
+      <w:r>
+        <w:br w:type="page"/>
+      </w:r>
+    </w:p>
+    <w:p>
+      <w:r>
         <w:lastRenderedPageBreak/>
-        <w:t>Main text displaying About Us</w:t>
-      </w:r>
-      <w:r>
-        <w:rPr>
-          <w:rFonts w:ascii="Arial" w:eastAsia="Times New Roman" w:hAnsi="Arial" w:cs="Arial"/>
-          <w:color w:val="555753"/>
-          <w:sz w:val="20"/>
-          <w:szCs w:val="20"/>
-          <w:lang w:eastAsia="zh-CN"/>
-        </w:rPr>
-        <w:br/>
-      </w:r>
-      <w:r>
-        <w:rPr>
-          <w:rFonts w:ascii="Arial" w:eastAsia="Times New Roman" w:hAnsi="Arial" w:cs="Arial"/>
-          <w:noProof/>
-          <w:color w:val="555753"/>
-          <w:sz w:val="20"/>
-          <w:szCs w:val="20"/>
-          <w:lang w:eastAsia="zh-CN"/>
-        </w:rPr>
+        <w:t>About Us – iPhone (open/closed Menu)</w:t>
+      </w:r>
+    </w:p>
+    <w:p>
+      <w:r>
         <w:drawing>
-          <wp:inline distT="0" distB="0" distL="0" distR="0" wp14:anchorId="37937891" wp14:editId="661769CC">
-            <wp:extent cx="4415458" cy="1612699"/>
-            <wp:effectExtent l="152400" t="152400" r="366395" b="368935"/>
-            <wp:docPr id="11" name="Picture 11"/>
+          <wp:inline distT="0" distB="0" distL="0" distR="0" wp14:anchorId="6BA8F096" wp14:editId="0FEC168D">
+            <wp:extent cx="3283888" cy="6140235"/>
+            <wp:effectExtent l="0" t="0" r="0" b="0"/>
+            <wp:docPr id="16" name="Picture 16"/>
             <wp:cNvGraphicFramePr>
               <a:graphicFrameLocks xmlns:a="http://schemas.openxmlformats.org/drawingml/2006/main" noChangeAspect="1"/>
             </wp:cNvGraphicFramePr>
@@ -700,21 +1051,11 @@
                   <pic:spPr>
                     <a:xfrm>
                       <a:off x="0" y="0"/>
-                      <a:ext cx="4444832" cy="1623428"/>
+                      <a:ext cx="3309058" cy="6187299"/>
                     </a:xfrm>
                     <a:prstGeom prst="rect">
                       <a:avLst/>
                     </a:prstGeom>
-                    <a:ln>
-                      <a:noFill/>
-                    </a:ln>
-                    <a:effectLst>
-                      <a:outerShdw blurRad="292100" dist="139700" dir="2700000" algn="tl" rotWithShape="0">
-                        <a:srgbClr val="333333">
-                          <a:alpha val="65000"/>
-                        </a:srgbClr>
-                      </a:outerShdw>
-                    </a:effectLst>
                   </pic:spPr>
                 </pic:pic>
               </a:graphicData>
@@ -722,82 +1063,12 @@
           </wp:inline>
         </w:drawing>
       </w:r>
-    </w:p>
-    <w:p>
-      <w:pPr>
-        <w:numPr>
-          <w:ilvl w:val="0"/>
-          <w:numId w:val="2"/>
-        </w:numPr>
-        <w:spacing w:before="100" w:beforeAutospacing="1" w:after="100" w:afterAutospacing="1" w:line="270" w:lineRule="atLeast"/>
-        <w:rPr>
-          <w:rFonts w:ascii="Arial" w:eastAsia="Times New Roman" w:hAnsi="Arial" w:cs="Arial"/>
-          <w:color w:val="555753"/>
-          <w:sz w:val="20"/>
-          <w:szCs w:val="20"/>
-          <w:lang w:eastAsia="zh-CN"/>
-        </w:rPr>
-      </w:pPr>
-      <w:r>
-        <w:rPr>
-          <w:rFonts w:ascii="Arial" w:eastAsia="Times New Roman" w:hAnsi="Arial" w:cs="Arial"/>
-          <w:color w:val="555753"/>
-          <w:sz w:val="20"/>
-          <w:szCs w:val="20"/>
-          <w:lang w:eastAsia="zh-CN"/>
-        </w:rPr>
-        <w:t>At least 1 card. he button on the card must link to another page of content.</w:t>
-      </w:r>
-    </w:p>
-    <w:p>
-      <w:pPr>
-        <w:numPr>
-          <w:ilvl w:val="1"/>
-          <w:numId w:val="2"/>
-        </w:numPr>
-        <w:spacing w:before="100" w:beforeAutospacing="1" w:after="100" w:afterAutospacing="1" w:line="270" w:lineRule="atLeast"/>
-        <w:rPr>
-          <w:rFonts w:ascii="Arial" w:eastAsia="Times New Roman" w:hAnsi="Arial" w:cs="Arial"/>
-          <w:color w:val="555753"/>
-          <w:sz w:val="20"/>
-          <w:szCs w:val="20"/>
-          <w:lang w:eastAsia="zh-CN"/>
-        </w:rPr>
-      </w:pPr>
-      <w:r>
-        <w:rPr>
-          <w:rFonts w:ascii="Arial" w:eastAsia="Times New Roman" w:hAnsi="Arial" w:cs="Arial"/>
-          <w:color w:val="555753"/>
-          <w:sz w:val="20"/>
-          <w:szCs w:val="20"/>
-          <w:lang w:eastAsia="zh-CN"/>
-        </w:rPr>
-        <w:t>Profiles for CEO &amp; CFO</w:t>
-      </w:r>
-      <w:r>
-        <w:rPr>
-          <w:rFonts w:ascii="Arial" w:eastAsia="Times New Roman" w:hAnsi="Arial" w:cs="Arial"/>
-          <w:color w:val="555753"/>
-          <w:sz w:val="20"/>
-          <w:szCs w:val="20"/>
-          <w:lang w:eastAsia="zh-CN"/>
-        </w:rPr>
-        <w:br/>
-      </w:r>
-      <w:r>
-        <w:rPr>
-          <w:rFonts w:ascii="Arial" w:eastAsia="Times New Roman" w:hAnsi="Arial" w:cs="Arial"/>
-          <w:noProof/>
-          <w:color w:val="555753"/>
-          <w:sz w:val="20"/>
-          <w:szCs w:val="20"/>
-          <w:lang w:eastAsia="zh-CN"/>
-        </w:rPr>
+      <w:r>
         <w:drawing>
-          <wp:inline distT="0" distB="0" distL="0" distR="0" wp14:anchorId="05D41912" wp14:editId="34D27253">
-            <wp:extent cx="3143689" cy="2600688"/>
-            <wp:effectExtent l="0" t="0" r="0" b="9525"/>
-            <wp:docPr id="13" name="Picture 13"/>
+          <wp:inline distT="0" distB="0" distL="0" distR="0" wp14:anchorId="0D1756E0" wp14:editId="04A55818">
+            <wp:extent cx="3279377" cy="6015162"/>
+            <wp:effectExtent l="0" t="0" r="0" b="5080"/>
+            <wp:docPr id="17" name="Picture 17"/>
             <wp:cNvGraphicFramePr>
               <a:graphicFrameLocks xmlns:a="http://schemas.openxmlformats.org/drawingml/2006/main" noChangeAspect="1"/>
             </wp:cNvGraphicFramePr>
@@ -817,7 +1088,7 @@
                   <pic:spPr>
                     <a:xfrm>
                       <a:off x="0" y="0"/>
-                      <a:ext cx="3143689" cy="2600688"/>
+                      <a:ext cx="3295572" cy="6044867"/>
                     </a:xfrm>
                     <a:prstGeom prst="rect">
                       <a:avLst/>
@@ -829,134 +1100,26 @@
           </wp:inline>
         </w:drawing>
       </w:r>
-      <w:r>
-        <w:rPr>
-          <w:rFonts w:ascii="Arial" w:eastAsia="Times New Roman" w:hAnsi="Arial" w:cs="Arial"/>
-          <w:color w:val="555753"/>
-          <w:sz w:val="20"/>
-          <w:szCs w:val="20"/>
-          <w:lang w:eastAsia="zh-CN"/>
-        </w:rPr>
-        <w:br/>
-      </w:r>
-      <w:r>
-        <w:rPr>
-          <w:rFonts w:ascii="Arial" w:eastAsia="Times New Roman" w:hAnsi="Arial" w:cs="Arial"/>
-          <w:color w:val="555753"/>
-          <w:sz w:val="20"/>
-          <w:szCs w:val="20"/>
-          <w:lang w:eastAsia="zh-CN"/>
-        </w:rPr>
-        <w:br/>
-      </w:r>
-      <w:r>
-        <w:rPr>
-          <w:rFonts w:ascii="Arial" w:eastAsia="Times New Roman" w:hAnsi="Arial" w:cs="Arial"/>
-          <w:color w:val="555753"/>
-          <w:sz w:val="20"/>
-          <w:szCs w:val="20"/>
-          <w:lang w:eastAsia="zh-CN"/>
-        </w:rPr>
-        <w:br/>
-      </w:r>
-      <w:r>
-        <w:rPr>
-          <w:rFonts w:ascii="Arial" w:eastAsia="Times New Roman" w:hAnsi="Arial" w:cs="Arial"/>
-          <w:color w:val="555753"/>
-          <w:sz w:val="20"/>
-          <w:szCs w:val="20"/>
-          <w:lang w:eastAsia="zh-CN"/>
-        </w:rPr>
-        <w:br/>
-      </w:r>
-    </w:p>
-    <w:p>
-      <w:pPr>
-        <w:spacing w:before="100" w:beforeAutospacing="1" w:after="100" w:afterAutospacing="1" w:line="270" w:lineRule="atLeast"/>
-        <w:rPr>
-          <w:rFonts w:ascii="Arial" w:eastAsia="Times New Roman" w:hAnsi="Arial" w:cs="Arial"/>
-          <w:color w:val="555753"/>
-          <w:sz w:val="20"/>
-          <w:szCs w:val="20"/>
-          <w:lang w:eastAsia="zh-CN"/>
-        </w:rPr>
-      </w:pPr>
-    </w:p>
-    <w:p>
-      <w:pPr>
-        <w:spacing w:before="100" w:beforeAutospacing="1" w:after="100" w:afterAutospacing="1" w:line="270" w:lineRule="atLeast"/>
-        <w:rPr>
-          <w:rFonts w:ascii="Arial" w:eastAsia="Times New Roman" w:hAnsi="Arial" w:cs="Arial"/>
-          <w:color w:val="555753"/>
-          <w:sz w:val="20"/>
-          <w:szCs w:val="20"/>
-          <w:lang w:eastAsia="zh-CN"/>
-        </w:rPr>
-      </w:pPr>
-    </w:p>
-    <w:p>
-      <w:pPr>
-        <w:numPr>
-          <w:ilvl w:val="1"/>
-          <w:numId w:val="2"/>
-        </w:numPr>
-        <w:spacing w:before="100" w:beforeAutospacing="1" w:after="100" w:afterAutospacing="1" w:line="270" w:lineRule="atLeast"/>
-        <w:rPr>
-          <w:rFonts w:ascii="Arial" w:eastAsia="Times New Roman" w:hAnsi="Arial" w:cs="Arial"/>
-          <w:color w:val="555753"/>
-          <w:sz w:val="20"/>
-          <w:szCs w:val="20"/>
-          <w:lang w:eastAsia="zh-CN"/>
-        </w:rPr>
-      </w:pPr>
-      <w:r>
-        <w:rPr>
-          <w:rFonts w:ascii="Arial" w:eastAsia="Times New Roman" w:hAnsi="Arial" w:cs="Arial"/>
-          <w:color w:val="555753"/>
-          <w:sz w:val="20"/>
-          <w:szCs w:val="20"/>
-          <w:lang w:eastAsia="zh-CN"/>
-        </w:rPr>
+    </w:p>
+    <w:p/>
+    <w:p>
+      <w:r>
         <w:lastRenderedPageBreak/>
-        <w:t>Bio buttons would link to person1 &amp; person2 pages.</w:t>
-      </w:r>
-    </w:p>
-    <w:p>
-      <w:pPr>
-        <w:numPr>
-          <w:ilvl w:val="1"/>
-          <w:numId w:val="2"/>
-        </w:numPr>
-        <w:spacing w:before="100" w:beforeAutospacing="1" w:after="100" w:afterAutospacing="1" w:line="270" w:lineRule="atLeast"/>
-        <w:rPr>
-          <w:rFonts w:ascii="Arial" w:eastAsia="Times New Roman" w:hAnsi="Arial" w:cs="Arial"/>
-          <w:color w:val="555753"/>
-          <w:sz w:val="20"/>
-          <w:szCs w:val="20"/>
-          <w:lang w:eastAsia="zh-CN"/>
-        </w:rPr>
-      </w:pPr>
-      <w:r>
-        <w:rPr>
-          <w:rFonts w:ascii="Arial" w:eastAsia="Times New Roman" w:hAnsi="Arial" w:cs="Arial"/>
-          <w:color w:val="555753"/>
-          <w:sz w:val="20"/>
-          <w:szCs w:val="20"/>
-          <w:lang w:eastAsia="zh-CN"/>
-        </w:rPr>
-        <w:t>Adobe XD showing the Transitions in Prototype mode</w:t>
-      </w:r>
-    </w:p>
-    <w:p>
-      <w:r>
-        <w:rPr>
-          <w:noProof/>
-        </w:rPr>
+        <w:t>Person 1 – Bio (Desktop)</w:t>
+      </w:r>
+    </w:p>
+    <w:p>
+      <w:r>
+        <w:t>Requirement – Button must lead somewhere</w:t>
+      </w:r>
+    </w:p>
+    <w:p>
+      <w:r>
         <w:drawing>
-          <wp:inline distT="0" distB="0" distL="0" distR="0" wp14:anchorId="26C1EA43" wp14:editId="7C65BC4D">
-            <wp:extent cx="9144000" cy="4284980"/>
-            <wp:effectExtent l="0" t="0" r="0" b="1270"/>
-            <wp:docPr id="2" name="Picture 2"/>
+          <wp:inline distT="0" distB="0" distL="0" distR="0" wp14:anchorId="0B22D95D" wp14:editId="32A40609">
+            <wp:extent cx="9144000" cy="4354195"/>
+            <wp:effectExtent l="0" t="0" r="0" b="8255"/>
+            <wp:docPr id="18" name="Picture 18"/>
             <wp:cNvGraphicFramePr>
               <a:graphicFrameLocks xmlns:a="http://schemas.openxmlformats.org/drawingml/2006/main" noChangeAspect="1"/>
             </wp:cNvGraphicFramePr>
@@ -976,7 +1139,7 @@
                   <pic:spPr>
                     <a:xfrm>
                       <a:off x="0" y="0"/>
-                      <a:ext cx="9144000" cy="4284980"/>
+                      <a:ext cx="9144000" cy="4354195"/>
                     </a:xfrm>
                     <a:prstGeom prst="rect">
                       <a:avLst/>
@@ -993,17 +1156,24 @@
     <w:p/>
     <w:p/>
     <w:p/>
-    <w:p>
-      <w:r>
-        <w:rPr>
-          <w:noProof/>
-        </w:rPr>
+    <w:p/>
+    <w:p/>
+    <w:p>
+      <w:r>
         <w:lastRenderedPageBreak/>
+        <w:t>Person1.html &amp; 2.html – i</w:t>
+      </w:r>
+      <w:r>
+        <w:t>Pad</w:t>
+      </w:r>
+    </w:p>
+    <w:p>
+      <w:r>
         <w:drawing>
-          <wp:inline distT="0" distB="0" distL="0" distR="0" wp14:anchorId="6F6308A7" wp14:editId="453760B9">
-            <wp:extent cx="9144000" cy="2846705"/>
-            <wp:effectExtent l="0" t="0" r="0" b="0"/>
-            <wp:docPr id="1" name="Picture 1"/>
+          <wp:inline distT="0" distB="0" distL="0" distR="0" wp14:anchorId="56528418" wp14:editId="3BB39F6A">
+            <wp:extent cx="4064781" cy="3689405"/>
+            <wp:effectExtent l="0" t="0" r="0" b="6350"/>
+            <wp:docPr id="23" name="Picture 23"/>
             <wp:cNvGraphicFramePr>
               <a:graphicFrameLocks xmlns:a="http://schemas.openxmlformats.org/drawingml/2006/main" noChangeAspect="1"/>
             </wp:cNvGraphicFramePr>
@@ -1023,7 +1193,7 @@
                   <pic:spPr>
                     <a:xfrm>
                       <a:off x="0" y="0"/>
-                      <a:ext cx="9144000" cy="2846705"/>
+                      <a:ext cx="4072744" cy="3696633"/>
                     </a:xfrm>
                     <a:prstGeom prst="rect">
                       <a:avLst/>
@@ -1035,9 +1205,138 @@
           </wp:inline>
         </w:drawing>
       </w:r>
+      <w:r>
+        <w:t xml:space="preserve"> </w:t>
+      </w:r>
+      <w:r>
+        <w:drawing>
+          <wp:inline distT="0" distB="0" distL="0" distR="0" wp14:anchorId="568EC1E0" wp14:editId="3813E39E">
+            <wp:extent cx="4516341" cy="3699621"/>
+            <wp:effectExtent l="0" t="0" r="0" b="0"/>
+            <wp:docPr id="24" name="Picture 24"/>
+            <wp:cNvGraphicFramePr>
+              <a:graphicFrameLocks xmlns:a="http://schemas.openxmlformats.org/drawingml/2006/main" noChangeAspect="1"/>
+            </wp:cNvGraphicFramePr>
+            <a:graphic xmlns:a="http://schemas.openxmlformats.org/drawingml/2006/main">
+              <a:graphicData uri="http://schemas.openxmlformats.org/drawingml/2006/picture">
+                <pic:pic xmlns:pic="http://schemas.openxmlformats.org/drawingml/2006/picture">
+                  <pic:nvPicPr>
+                    <pic:cNvPr id="1" name=""/>
+                    <pic:cNvPicPr/>
+                  </pic:nvPicPr>
+                  <pic:blipFill>
+                    <a:blip r:embed="rId15"/>
+                    <a:stretch>
+                      <a:fillRect/>
+                    </a:stretch>
+                  </pic:blipFill>
+                  <pic:spPr>
+                    <a:xfrm>
+                      <a:off x="0" y="0"/>
+                      <a:ext cx="4560862" cy="3736091"/>
+                    </a:xfrm>
+                    <a:prstGeom prst="rect">
+                      <a:avLst/>
+                    </a:prstGeom>
+                  </pic:spPr>
+                </pic:pic>
+              </a:graphicData>
+            </a:graphic>
+          </wp:inline>
+        </w:drawing>
+      </w:r>
     </w:p>
     <w:p/>
-    <w:p/>
+    <w:p>
+      <w:r>
+        <w:br w:type="page"/>
+      </w:r>
+    </w:p>
+    <w:p>
+      <w:r>
+        <w:lastRenderedPageBreak/>
+        <w:t>Person1.html &amp; 2.html – iPhone</w:t>
+      </w:r>
+    </w:p>
+    <w:p>
+      <w:r>
+        <w:drawing>
+          <wp:inline distT="0" distB="0" distL="0" distR="0" wp14:anchorId="78317827" wp14:editId="1CDB5D91">
+            <wp:extent cx="3400900" cy="6192114"/>
+            <wp:effectExtent l="0" t="0" r="9525" b="0"/>
+            <wp:docPr id="20" name="Picture 20"/>
+            <wp:cNvGraphicFramePr>
+              <a:graphicFrameLocks xmlns:a="http://schemas.openxmlformats.org/drawingml/2006/main" noChangeAspect="1"/>
+            </wp:cNvGraphicFramePr>
+            <a:graphic xmlns:a="http://schemas.openxmlformats.org/drawingml/2006/main">
+              <a:graphicData uri="http://schemas.openxmlformats.org/drawingml/2006/picture">
+                <pic:pic xmlns:pic="http://schemas.openxmlformats.org/drawingml/2006/picture">
+                  <pic:nvPicPr>
+                    <pic:cNvPr id="1" name=""/>
+                    <pic:cNvPicPr/>
+                  </pic:nvPicPr>
+                  <pic:blipFill>
+                    <a:blip r:embed="rId16"/>
+                    <a:stretch>
+                      <a:fillRect/>
+                    </a:stretch>
+                  </pic:blipFill>
+                  <pic:spPr>
+                    <a:xfrm>
+                      <a:off x="0" y="0"/>
+                      <a:ext cx="3400900" cy="6192114"/>
+                    </a:xfrm>
+                    <a:prstGeom prst="rect">
+                      <a:avLst/>
+                    </a:prstGeom>
+                  </pic:spPr>
+                </pic:pic>
+              </a:graphicData>
+            </a:graphic>
+          </wp:inline>
+        </w:drawing>
+      </w:r>
+      <w:r>
+        <w:t xml:space="preserve">                     </w:t>
+      </w:r>
+      <w:r>
+        <w:drawing>
+          <wp:inline distT="0" distB="0" distL="0" distR="0" wp14:anchorId="38D62A25" wp14:editId="0B1BA4F6">
+            <wp:extent cx="3334215" cy="6201640"/>
+            <wp:effectExtent l="0" t="0" r="0" b="8890"/>
+            <wp:docPr id="21" name="Picture 21"/>
+            <wp:cNvGraphicFramePr>
+              <a:graphicFrameLocks xmlns:a="http://schemas.openxmlformats.org/drawingml/2006/main" noChangeAspect="1"/>
+            </wp:cNvGraphicFramePr>
+            <a:graphic xmlns:a="http://schemas.openxmlformats.org/drawingml/2006/main">
+              <a:graphicData uri="http://schemas.openxmlformats.org/drawingml/2006/picture">
+                <pic:pic xmlns:pic="http://schemas.openxmlformats.org/drawingml/2006/picture">
+                  <pic:nvPicPr>
+                    <pic:cNvPr id="1" name=""/>
+                    <pic:cNvPicPr/>
+                  </pic:nvPicPr>
+                  <pic:blipFill>
+                    <a:blip r:embed="rId17"/>
+                    <a:stretch>
+                      <a:fillRect/>
+                    </a:stretch>
+                  </pic:blipFill>
+                  <pic:spPr>
+                    <a:xfrm>
+                      <a:off x="0" y="0"/>
+                      <a:ext cx="3334215" cy="6201640"/>
+                    </a:xfrm>
+                    <a:prstGeom prst="rect">
+                      <a:avLst/>
+                    </a:prstGeom>
+                  </pic:spPr>
+                </pic:pic>
+              </a:graphicData>
+            </a:graphic>
+          </wp:inline>
+        </w:drawing>
+      </w:r>
+    </w:p>
     <w:sectPr>
       <w:pgSz w:w="15840" w:h="12240" w:orient="landscape"/>
       <w:pgMar w:top="720" w:right="720" w:bottom="720" w:left="720" w:header="720" w:footer="720" w:gutter="0"/>
@@ -1051,6 +1350,119 @@
 <file path=word/numbering.xml><?xml version="1.0" encoding="utf-8"?>
 <w:numbering xmlns:wpc="http://schemas.microsoft.com/office/word/2010/wordprocessingCanvas" xmlns:cx="http://schemas.microsoft.com/office/drawing/2014/chartex" xmlns:cx1="http://schemas.microsoft.com/office/drawing/2015/9/8/chartex" xmlns:cx2="http://schemas.microsoft.com/office/drawing/2015/10/21/chartex" xmlns:cx3="http://schemas.microsoft.com/office/drawing/2016/5/9/chartex" xmlns:cx4="http://schemas.microsoft.com/office/drawing/2016/5/10/chartex" xmlns:cx5="http://schemas.microsoft.com/office/drawing/2016/5/11/chartex" xmlns:cx6="http://schemas.microsoft.com/office/drawing/2016/5/12/chartex" xmlns:cx7="http://schemas.microsoft.com/office/drawing/2016/5/13/chartex" xmlns:cx8="http://schemas.microsoft.com/office/drawing/2016/5/14/chartex" xmlns:mc="http://schemas.openxmlformats.org/markup-compatibility/2006" xmlns:aink="http://schemas.microsoft.com/office/drawing/2016/ink" xmlns:am3d="http://schemas.microsoft.com/office/drawing/2017/model3d" xmlns:o="urn:schemas-microsoft-com:office:office" xmlns:r="http://schemas.openxmlformats.org/officeDocument/2006/relationships" xmlns:m="http://schemas.openxmlformats.org/officeDocument/2006/math" xmlns:v="urn:schemas-microsoft-com:vml" xmlns:wp14="http://schemas.microsoft.com/office/word/2010/wordprocessingDrawing" xmlns:wp="http://schemas.openxmlformats.org/drawingml/2006/wordprocessingDrawing" xmlns:w10="urn:schemas-microsoft-com:office:word" xmlns:w="http://schemas.openxmlformats.org/wordprocessingml/2006/main" xmlns:w14="http://schemas.microsoft.com/office/word/2010/wordml" xmlns:w15="http://schemas.microsoft.com/office/word/2012/wordml" xmlns:w16cid="http://schemas.microsoft.com/office/word/2016/wordml/cid" xmlns:w16se="http://schemas.microsoft.com/office/word/2015/wordml/symex" xmlns:wpg="http://schemas.microsoft.com/office/word/2010/wordprocessingGroup" xmlns:wpi="http://schemas.microsoft.com/office/word/2010/wordprocessingInk" xmlns:wne="http://schemas.microsoft.com/office/word/2006/wordml" xmlns:wps="http://schemas.microsoft.com/office/word/2010/wordprocessingShape" mc:Ignorable="w14 w15 w16se w16cid wp14">
   <w:abstractNum w:abstractNumId="0" w15:restartNumberingAfterBreak="0">
+    <w:nsid w:val="25FA2C40"/>
+    <w:multiLevelType w:val="hybridMultilevel"/>
+    <w:tmpl w:val="A042A35C"/>
+    <w:lvl w:ilvl="0" w:tplc="04090001">
+      <w:start w:val="1"/>
+      <w:numFmt w:val="bullet"/>
+      <w:lvlText w:val=""/>
+      <w:lvlJc w:val="left"/>
+      <w:pPr>
+        <w:ind w:left="720" w:hanging="360"/>
+      </w:pPr>
+      <w:rPr>
+        <w:rFonts w:ascii="Symbol" w:hAnsi="Symbol" w:hint="default"/>
+      </w:rPr>
+    </w:lvl>
+    <w:lvl w:ilvl="1" w:tplc="04090003">
+      <w:start w:val="1"/>
+      <w:numFmt w:val="bullet"/>
+      <w:lvlText w:val="o"/>
+      <w:lvlJc w:val="left"/>
+      <w:pPr>
+        <w:ind w:left="1440" w:hanging="360"/>
+      </w:pPr>
+      <w:rPr>
+        <w:rFonts w:ascii="Courier New" w:hAnsi="Courier New" w:cs="Courier New" w:hint="default"/>
+      </w:rPr>
+    </w:lvl>
+    <w:lvl w:ilvl="2" w:tplc="04090005">
+      <w:start w:val="1"/>
+      <w:numFmt w:val="bullet"/>
+      <w:lvlText w:val=""/>
+      <w:lvlJc w:val="left"/>
+      <w:pPr>
+        <w:ind w:left="2160" w:hanging="360"/>
+      </w:pPr>
+      <w:rPr>
+        <w:rFonts w:ascii="Wingdings" w:hAnsi="Wingdings" w:hint="default"/>
+      </w:rPr>
+    </w:lvl>
+    <w:lvl w:ilvl="3" w:tplc="04090001" w:tentative="1">
+      <w:start w:val="1"/>
+      <w:numFmt w:val="bullet"/>
+      <w:lvlText w:val=""/>
+      <w:lvlJc w:val="left"/>
+      <w:pPr>
+        <w:ind w:left="2880" w:hanging="360"/>
+      </w:pPr>
+      <w:rPr>
+        <w:rFonts w:ascii="Symbol" w:hAnsi="Symbol" w:hint="default"/>
+      </w:rPr>
+    </w:lvl>
+    <w:lvl w:ilvl="4" w:tplc="04090003" w:tentative="1">
+      <w:start w:val="1"/>
+      <w:numFmt w:val="bullet"/>
+      <w:lvlText w:val="o"/>
+      <w:lvlJc w:val="left"/>
+      <w:pPr>
+        <w:ind w:left="3600" w:hanging="360"/>
+      </w:pPr>
+      <w:rPr>
+        <w:rFonts w:ascii="Courier New" w:hAnsi="Courier New" w:cs="Courier New" w:hint="default"/>
+      </w:rPr>
+    </w:lvl>
+    <w:lvl w:ilvl="5" w:tplc="04090005" w:tentative="1">
+      <w:start w:val="1"/>
+      <w:numFmt w:val="bullet"/>
+      <w:lvlText w:val=""/>
+      <w:lvlJc w:val="left"/>
+      <w:pPr>
+        <w:ind w:left="4320" w:hanging="360"/>
+      </w:pPr>
+      <w:rPr>
+        <w:rFonts w:ascii="Wingdings" w:hAnsi="Wingdings" w:hint="default"/>
+      </w:rPr>
+    </w:lvl>
+    <w:lvl w:ilvl="6" w:tplc="04090001" w:tentative="1">
+      <w:start w:val="1"/>
+      <w:numFmt w:val="bullet"/>
+      <w:lvlText w:val=""/>
+      <w:lvlJc w:val="left"/>
+      <w:pPr>
+        <w:ind w:left="5040" w:hanging="360"/>
+      </w:pPr>
+      <w:rPr>
+        <w:rFonts w:ascii="Symbol" w:hAnsi="Symbol" w:hint="default"/>
+      </w:rPr>
+    </w:lvl>
+    <w:lvl w:ilvl="7" w:tplc="04090003" w:tentative="1">
+      <w:start w:val="1"/>
+      <w:numFmt w:val="bullet"/>
+      <w:lvlText w:val="o"/>
+      <w:lvlJc w:val="left"/>
+      <w:pPr>
+        <w:ind w:left="5760" w:hanging="360"/>
+      </w:pPr>
+      <w:rPr>
+        <w:rFonts w:ascii="Courier New" w:hAnsi="Courier New" w:cs="Courier New" w:hint="default"/>
+      </w:rPr>
+    </w:lvl>
+    <w:lvl w:ilvl="8" w:tplc="04090005" w:tentative="1">
+      <w:start w:val="1"/>
+      <w:numFmt w:val="bullet"/>
+      <w:lvlText w:val=""/>
+      <w:lvlJc w:val="left"/>
+      <w:pPr>
+        <w:ind w:left="6480" w:hanging="360"/>
+      </w:pPr>
+      <w:rPr>
+        <w:rFonts w:ascii="Wingdings" w:hAnsi="Wingdings" w:hint="default"/>
+      </w:rPr>
+    </w:lvl>
+  </w:abstractNum>
+  <w:abstractNum w:abstractNumId="1" w15:restartNumberingAfterBreak="0">
     <w:nsid w:val="3D523E06"/>
     <w:multiLevelType w:val="multilevel"/>
     <w:tmpl w:val="657CB5E8"/>
@@ -1199,7 +1611,156 @@
       </w:rPr>
     </w:lvl>
   </w:abstractNum>
-  <w:abstractNum w:abstractNumId="1" w15:restartNumberingAfterBreak="0">
+  <w:abstractNum w:abstractNumId="2" w15:restartNumberingAfterBreak="0">
+    <w:nsid w:val="45A51C25"/>
+    <w:multiLevelType w:val="multilevel"/>
+    <w:tmpl w:val="E4BA761E"/>
+    <w:lvl w:ilvl="0">
+      <w:start w:val="1"/>
+      <w:numFmt w:val="bullet"/>
+      <w:lvlText w:val=""/>
+      <w:lvlJc w:val="left"/>
+      <w:pPr>
+        <w:tabs>
+          <w:tab w:val="num" w:pos="720"/>
+        </w:tabs>
+        <w:ind w:left="720" w:hanging="360"/>
+      </w:pPr>
+      <w:rPr>
+        <w:rFonts w:ascii="Symbol" w:hAnsi="Symbol" w:hint="default"/>
+        <w:sz w:val="20"/>
+      </w:rPr>
+    </w:lvl>
+    <w:lvl w:ilvl="1" w:tentative="1">
+      <w:start w:val="1"/>
+      <w:numFmt w:val="bullet"/>
+      <w:lvlText w:val="o"/>
+      <w:lvlJc w:val="left"/>
+      <w:pPr>
+        <w:tabs>
+          <w:tab w:val="num" w:pos="1440"/>
+        </w:tabs>
+        <w:ind w:left="1440" w:hanging="360"/>
+      </w:pPr>
+      <w:rPr>
+        <w:rFonts w:ascii="Courier New" w:hAnsi="Courier New" w:hint="default"/>
+        <w:sz w:val="20"/>
+      </w:rPr>
+    </w:lvl>
+    <w:lvl w:ilvl="2" w:tentative="1">
+      <w:start w:val="1"/>
+      <w:numFmt w:val="bullet"/>
+      <w:lvlText w:val=""/>
+      <w:lvlJc w:val="left"/>
+      <w:pPr>
+        <w:tabs>
+          <w:tab w:val="num" w:pos="2160"/>
+        </w:tabs>
+        <w:ind w:left="2160" w:hanging="360"/>
+      </w:pPr>
+      <w:rPr>
+        <w:rFonts w:ascii="Wingdings" w:hAnsi="Wingdings" w:hint="default"/>
+        <w:sz w:val="20"/>
+      </w:rPr>
+    </w:lvl>
+    <w:lvl w:ilvl="3" w:tentative="1">
+      <w:start w:val="1"/>
+      <w:numFmt w:val="bullet"/>
+      <w:lvlText w:val=""/>
+      <w:lvlJc w:val="left"/>
+      <w:pPr>
+        <w:tabs>
+          <w:tab w:val="num" w:pos="2880"/>
+        </w:tabs>
+        <w:ind w:left="2880" w:hanging="360"/>
+      </w:pPr>
+      <w:rPr>
+        <w:rFonts w:ascii="Wingdings" w:hAnsi="Wingdings" w:hint="default"/>
+        <w:sz w:val="20"/>
+      </w:rPr>
+    </w:lvl>
+    <w:lvl w:ilvl="4" w:tentative="1">
+      <w:start w:val="1"/>
+      <w:numFmt w:val="bullet"/>
+      <w:lvlText w:val=""/>
+      <w:lvlJc w:val="left"/>
+      <w:pPr>
+        <w:tabs>
+          <w:tab w:val="num" w:pos="3600"/>
+        </w:tabs>
+        <w:ind w:left="3600" w:hanging="360"/>
+      </w:pPr>
+      <w:rPr>
+        <w:rFonts w:ascii="Wingdings" w:hAnsi="Wingdings" w:hint="default"/>
+        <w:sz w:val="20"/>
+      </w:rPr>
+    </w:lvl>
+    <w:lvl w:ilvl="5" w:tentative="1">
+      <w:start w:val="1"/>
+      <w:numFmt w:val="bullet"/>
+      <w:lvlText w:val=""/>
+      <w:lvlJc w:val="left"/>
+      <w:pPr>
+        <w:tabs>
+          <w:tab w:val="num" w:pos="4320"/>
+        </w:tabs>
+        <w:ind w:left="4320" w:hanging="360"/>
+      </w:pPr>
+      <w:rPr>
+        <w:rFonts w:ascii="Wingdings" w:hAnsi="Wingdings" w:hint="default"/>
+        <w:sz w:val="20"/>
+      </w:rPr>
+    </w:lvl>
+    <w:lvl w:ilvl="6" w:tentative="1">
+      <w:start w:val="1"/>
+      <w:numFmt w:val="bullet"/>
+      <w:lvlText w:val=""/>
+      <w:lvlJc w:val="left"/>
+      <w:pPr>
+        <w:tabs>
+          <w:tab w:val="num" w:pos="5040"/>
+        </w:tabs>
+        <w:ind w:left="5040" w:hanging="360"/>
+      </w:pPr>
+      <w:rPr>
+        <w:rFonts w:ascii="Wingdings" w:hAnsi="Wingdings" w:hint="default"/>
+        <w:sz w:val="20"/>
+      </w:rPr>
+    </w:lvl>
+    <w:lvl w:ilvl="7" w:tentative="1">
+      <w:start w:val="1"/>
+      <w:numFmt w:val="bullet"/>
+      <w:lvlText w:val=""/>
+      <w:lvlJc w:val="left"/>
+      <w:pPr>
+        <w:tabs>
+          <w:tab w:val="num" w:pos="5760"/>
+        </w:tabs>
+        <w:ind w:left="5760" w:hanging="360"/>
+      </w:pPr>
+      <w:rPr>
+        <w:rFonts w:ascii="Wingdings" w:hAnsi="Wingdings" w:hint="default"/>
+        <w:sz w:val="20"/>
+      </w:rPr>
+    </w:lvl>
+    <w:lvl w:ilvl="8" w:tentative="1">
+      <w:start w:val="1"/>
+      <w:numFmt w:val="bullet"/>
+      <w:lvlText w:val=""/>
+      <w:lvlJc w:val="left"/>
+      <w:pPr>
+        <w:tabs>
+          <w:tab w:val="num" w:pos="6480"/>
+        </w:tabs>
+        <w:ind w:left="6480" w:hanging="360"/>
+      </w:pPr>
+      <w:rPr>
+        <w:rFonts w:ascii="Wingdings" w:hAnsi="Wingdings" w:hint="default"/>
+        <w:sz w:val="20"/>
+      </w:rPr>
+    </w:lvl>
+  </w:abstractNum>
+  <w:abstractNum w:abstractNumId="3" w15:restartNumberingAfterBreak="0">
     <w:nsid w:val="56287342"/>
     <w:multiLevelType w:val="hybridMultilevel"/>
     <w:tmpl w:val="FB3004B4"/>
@@ -1313,10 +1874,16 @@
     </w:lvl>
   </w:abstractNum>
   <w:num w:numId="1">
+    <w:abstractNumId w:val="3"/>
+  </w:num>
+  <w:num w:numId="2">
     <w:abstractNumId w:val="1"/>
   </w:num>
-  <w:num w:numId="2">
+  <w:num w:numId="3">
     <w:abstractNumId w:val="0"/>
+  </w:num>
+  <w:num w:numId="4">
+    <w:abstractNumId w:val="2"/>
   </w:num>
 </w:numbering>
 </file>

</xml_diff>